<commit_message>
Add some items in SRS ver 0.1 not approved
</commit_message>
<xml_diff>
--- a/Software Requirement Specification/Software Requirement Specification.docx
+++ b/Software Requirement Specification/Software Requirement Specification.docx
@@ -66,8 +66,6 @@
       <w:r>
         <w:t>1</w:t>
       </w:r>
-      <w:bookmarkStart w:id="0" w:name="_GoBack"/>
-      <w:bookmarkEnd w:id="0"/>
       <w:r>
         <w:t xml:space="preserve"> not</w:t>
       </w:r>
@@ -120,12 +118,12 @@
       <w:pPr>
         <w:pStyle w:val="TOCEntry"/>
       </w:pPr>
-      <w:bookmarkStart w:id="1" w:name="_Toc26969053"/>
+      <w:bookmarkStart w:id="0" w:name="_Toc26969053"/>
       <w:r>
         <w:lastRenderedPageBreak/>
         <w:t>Table of Contents</w:t>
       </w:r>
-      <w:bookmarkEnd w:id="1"/>
+      <w:bookmarkEnd w:id="0"/>
     </w:p>
     <w:sdt>
       <w:sdtPr>
@@ -1583,114 +1581,114 @@
           <w:numId w:val="5"/>
         </w:numPr>
       </w:pPr>
-      <w:bookmarkStart w:id="2" w:name="_Toc4772043"/>
+      <w:bookmarkStart w:id="1" w:name="_Toc4772043"/>
       <w:r>
         <w:lastRenderedPageBreak/>
         <w:t>Introduction</w:t>
       </w:r>
+      <w:bookmarkEnd w:id="1"/>
+    </w:p>
+    <w:p>
+      <w:pPr>
+        <w:pStyle w:val="Heading2"/>
+      </w:pPr>
+      <w:bookmarkStart w:id="2" w:name="_Toc4772044"/>
+      <w:r>
+        <w:t>Purpose</w:t>
+      </w:r>
+      <w:bookmarkStart w:id="3" w:name="_Toc439994670"/>
+      <w:bookmarkStart w:id="4" w:name="_Toc26969059"/>
       <w:bookmarkEnd w:id="2"/>
     </w:p>
     <w:p>
       <w:pPr>
+        <w:spacing w:before="120" w:after="120"/>
+      </w:pPr>
+      <w:r>
+        <w:rPr>
+          <w:lang w:val="ru-RU"/>
+        </w:rPr>
+        <w:t>Данная спецификация описывает Шаблон</w:t>
+      </w:r>
+      <w:r>
+        <w:rPr>
+          <w:lang w:val="ru-RU"/>
+        </w:rPr>
+        <w:t xml:space="preserve"> </w:t>
+      </w:r>
+      <w:r>
+        <w:rPr>
+          <w:lang w:val="ru-RU"/>
+        </w:rPr>
+        <w:t>для</w:t>
+      </w:r>
+      <w:r>
+        <w:rPr>
+          <w:lang w:val="ru-RU"/>
+        </w:rPr>
+        <w:t xml:space="preserve"> </w:t>
+      </w:r>
+      <w:r>
+        <w:rPr>
+          <w:lang w:val="ru-RU"/>
+        </w:rPr>
+        <w:t>создания</w:t>
+      </w:r>
+      <w:r>
+        <w:rPr>
+          <w:lang w:val="ru-RU"/>
+        </w:rPr>
+        <w:t xml:space="preserve"> </w:t>
+      </w:r>
+      <w:r>
+        <w:rPr>
+          <w:lang w:val="ru-RU"/>
+        </w:rPr>
+        <w:t>интернет</w:t>
+      </w:r>
+      <w:r>
+        <w:rPr>
+          <w:lang w:val="ru-RU"/>
+        </w:rPr>
+        <w:t xml:space="preserve"> </w:t>
+      </w:r>
+      <w:r>
+        <w:rPr>
+          <w:lang w:val="ru-RU"/>
+        </w:rPr>
+        <w:t>магазина</w:t>
+      </w:r>
+      <w:r>
+        <w:rPr>
+          <w:lang w:val="ru-RU"/>
+        </w:rPr>
+        <w:t xml:space="preserve">, который </w:t>
+      </w:r>
+      <w:r>
+        <w:rPr>
+          <w:lang w:val="ru-RU"/>
+        </w:rPr>
+        <w:t xml:space="preserve">включает в себя базовые элементы, такие как: каталог, страница товара, корзина, чат и панель администратора. </w:t>
+      </w:r>
+      <w:r>
+        <w:rPr>
+          <w:lang w:val="ru-RU"/>
+        </w:rPr>
+        <w:t xml:space="preserve">Сайт должен быть </w:t>
+      </w:r>
+      <w:r>
+        <w:t>SPA.</w:t>
+      </w:r>
+    </w:p>
+    <w:p>
+      <w:pPr>
         <w:pStyle w:val="Heading2"/>
       </w:pPr>
-      <w:bookmarkStart w:id="3" w:name="_Toc4772044"/>
-      <w:r>
-        <w:t>Purpose</w:t>
-      </w:r>
-      <w:bookmarkStart w:id="4" w:name="_Toc439994670"/>
-      <w:bookmarkStart w:id="5" w:name="_Toc26969059"/>
-      <w:bookmarkEnd w:id="3"/>
-    </w:p>
-    <w:p>
-      <w:pPr>
-        <w:spacing w:before="120" w:after="120"/>
-      </w:pPr>
-      <w:r>
-        <w:rPr>
-          <w:lang w:val="ru-RU"/>
-        </w:rPr>
-        <w:t>Данная спецификация описывает Шаблон</w:t>
-      </w:r>
-      <w:r>
-        <w:rPr>
-          <w:lang w:val="ru-RU"/>
-        </w:rPr>
-        <w:t xml:space="preserve"> </w:t>
-      </w:r>
-      <w:r>
-        <w:rPr>
-          <w:lang w:val="ru-RU"/>
-        </w:rPr>
-        <w:t>для</w:t>
-      </w:r>
-      <w:r>
-        <w:rPr>
-          <w:lang w:val="ru-RU"/>
-        </w:rPr>
-        <w:t xml:space="preserve"> </w:t>
-      </w:r>
-      <w:r>
-        <w:rPr>
-          <w:lang w:val="ru-RU"/>
-        </w:rPr>
-        <w:t>создания</w:t>
-      </w:r>
-      <w:r>
-        <w:rPr>
-          <w:lang w:val="ru-RU"/>
-        </w:rPr>
-        <w:t xml:space="preserve"> </w:t>
-      </w:r>
-      <w:r>
-        <w:rPr>
-          <w:lang w:val="ru-RU"/>
-        </w:rPr>
-        <w:t>интернет</w:t>
-      </w:r>
-      <w:r>
-        <w:rPr>
-          <w:lang w:val="ru-RU"/>
-        </w:rPr>
-        <w:t xml:space="preserve"> </w:t>
-      </w:r>
-      <w:r>
-        <w:rPr>
-          <w:lang w:val="ru-RU"/>
-        </w:rPr>
-        <w:t>магазина</w:t>
-      </w:r>
-      <w:r>
-        <w:rPr>
-          <w:lang w:val="ru-RU"/>
-        </w:rPr>
-        <w:t xml:space="preserve">, который </w:t>
-      </w:r>
-      <w:r>
-        <w:rPr>
-          <w:lang w:val="ru-RU"/>
-        </w:rPr>
-        <w:t xml:space="preserve">включает в себя базовые элементы, такие как: каталог, страница товара, корзина, чат и панель администратора. </w:t>
-      </w:r>
-      <w:r>
-        <w:rPr>
-          <w:lang w:val="ru-RU"/>
-        </w:rPr>
-        <w:t xml:space="preserve">Сайт должен быть </w:t>
-      </w:r>
-      <w:r>
-        <w:t>SPA.</w:t>
-      </w:r>
-    </w:p>
-    <w:p>
-      <w:pPr>
-        <w:pStyle w:val="Heading2"/>
-      </w:pPr>
-      <w:bookmarkStart w:id="6" w:name="_Toc4772045"/>
+      <w:bookmarkStart w:id="5" w:name="_Toc4772045"/>
       <w:r>
         <w:t>Goals</w:t>
       </w:r>
-      <w:bookmarkEnd w:id="6"/>
+      <w:bookmarkEnd w:id="5"/>
     </w:p>
     <w:p>
       <w:pPr>
@@ -1920,6 +1918,69 @@
     </w:p>
     <w:p>
       <w:pPr>
+        <w:pStyle w:val="ListParagraph"/>
+        <w:numPr>
+          <w:ilvl w:val="0"/>
+          <w:numId w:val="8"/>
+        </w:numPr>
+        <w:spacing w:before="120" w:after="120"/>
+        <w:ind w:left="778"/>
+        <w:rPr>
+          <w:lang w:val="ru-RU"/>
+        </w:rPr>
+      </w:pPr>
+      <w:r>
+        <w:rPr>
+          <w:lang w:val="ru-RU"/>
+        </w:rPr>
+        <w:t xml:space="preserve">Использовать </w:t>
+      </w:r>
+      <w:r>
+        <w:t>Webpack</w:t>
+      </w:r>
+      <w:r>
+        <w:rPr>
+          <w:lang w:val="ru-RU"/>
+        </w:rPr>
+        <w:t xml:space="preserve"> </w:t>
+      </w:r>
+      <w:r>
+        <w:rPr>
+          <w:lang w:val="ru-RU"/>
+        </w:rPr>
+        <w:t>для сборки проекта. Методология.</w:t>
+      </w:r>
+    </w:p>
+    <w:p>
+      <w:pPr>
+        <w:pStyle w:val="ListParagraph"/>
+        <w:numPr>
+          <w:ilvl w:val="0"/>
+          <w:numId w:val="8"/>
+        </w:numPr>
+        <w:spacing w:before="120" w:after="120"/>
+        <w:ind w:left="778"/>
+        <w:rPr>
+          <w:lang w:val="ru-RU"/>
+        </w:rPr>
+      </w:pPr>
+      <w:r>
+        <w:t>CSS BEM</w:t>
+      </w:r>
+    </w:p>
+    <w:p>
+      <w:pPr>
+        <w:spacing w:before="120" w:after="120"/>
+        <w:ind w:left="418"/>
+        <w:rPr>
+          <w:lang w:val="ru-RU"/>
+        </w:rPr>
+      </w:pPr>
+      <w:bookmarkStart w:id="6" w:name="_GoBack"/>
+      <w:bookmarkEnd w:id="6"/>
+    </w:p>
+    <w:p>
+      <w:pPr>
         <w:pStyle w:val="Heading1"/>
         <w:numPr>
           <w:ilvl w:val="0"/>
@@ -1930,8 +1991,8 @@
         </w:rPr>
       </w:pPr>
       <w:bookmarkStart w:id="7" w:name="_Toc4772046"/>
+      <w:bookmarkEnd w:id="3"/>
       <w:bookmarkEnd w:id="4"/>
-      <w:bookmarkEnd w:id="5"/>
       <w:r>
         <w:t>Overall</w:t>
       </w:r>
@@ -2702,6 +2763,7 @@
         <w:rPr>
           <w:i/>
         </w:rPr>
+        <w:lastRenderedPageBreak/>
         <w:t>Consultant</w:t>
       </w:r>
       <w:r>
@@ -2733,7 +2795,6 @@
         <w:rPr>
           <w:i/>
         </w:rPr>
-        <w:lastRenderedPageBreak/>
         <w:t>Admin</w:t>
       </w:r>
       <w:r>
@@ -5461,7 +5522,7 @@
 </file>
 
 <file path=customXml/itemProps1.xml><?xml version="1.0" encoding="utf-8"?>
-<ds:datastoreItem xmlns:ds="http://schemas.openxmlformats.org/officeDocument/2006/customXml" ds:itemID="{6A9D3686-790E-488A-9C21-FA7A3F49B41C}">
+<ds:datastoreItem xmlns:ds="http://schemas.openxmlformats.org/officeDocument/2006/customXml" ds:itemID="{8B12B74B-CFBA-4A24-8DFC-2C957FF4D644}">
   <ds:schemaRefs>
     <ds:schemaRef ds:uri="http://schemas.openxmlformats.org/officeDocument/2006/bibliography"/>
   </ds:schemaRefs>

</xml_diff>